<commit_message>
update on intro text
</commit_message>
<xml_diff>
--- a/Intro Text Data Analytics presentation.docx
+++ b/Intro Text Data Analytics presentation.docx
@@ -1,6 +1,6 @@
 
 <file path=word/document.xml><?xml version="1.0" encoding="utf-8"?>
-<w:document xmlns:wpc="http://schemas.microsoft.com/office/word/2010/wordprocessingCanvas" xmlns:cx="http://schemas.microsoft.com/office/drawing/2014/chartex" xmlns:cx1="http://schemas.microsoft.com/office/drawing/2015/9/8/chartex" xmlns:cx2="http://schemas.microsoft.com/office/drawing/2015/10/21/chartex" xmlns:cx3="http://schemas.microsoft.com/office/drawing/2016/5/9/chartex" xmlns:cx4="http://schemas.microsoft.com/office/drawing/2016/5/10/chartex" xmlns:cx5="http://schemas.microsoft.com/office/drawing/2016/5/11/chartex" xmlns:cx6="http://schemas.microsoft.com/office/drawing/2016/5/12/chartex" xmlns:cx7="http://schemas.microsoft.com/office/drawing/2016/5/13/chartex" xmlns:cx8="http://schemas.microsoft.com/office/drawing/2016/5/14/chartex" xmlns:mc="http://schemas.openxmlformats.org/markup-compatibility/2006" xmlns:aink="http://schemas.microsoft.com/office/drawing/2016/ink" xmlns:am3d="http://schemas.microsoft.com/office/drawing/2017/model3d" xmlns:o="urn:schemas-microsoft-com:office:office" xmlns:oel="http://schemas.microsoft.com/office/2019/extlst" xmlns:r="http://schemas.openxmlformats.org/officeDocument/2006/relationships" xmlns:m="http://schemas.openxmlformats.org/officeDocument/2006/math" xmlns:v="urn:schemas-microsoft-com:vml" xmlns:wp14="http://schemas.microsoft.com/office/word/2010/wordprocessingDrawing" xmlns:wp="http://schemas.openxmlformats.org/drawingml/2006/wordprocessingDrawing" xmlns:w10="urn:schemas-microsoft-com:office:word" xmlns:w="http://schemas.openxmlformats.org/wordprocessingml/2006/main" xmlns:w14="http://schemas.microsoft.com/office/word/2010/wordml" xmlns:w15="http://schemas.microsoft.com/office/word/2012/wordml" xmlns:w16cex="http://schemas.microsoft.com/office/word/2018/wordml/cex" xmlns:w16cid="http://schemas.microsoft.com/office/word/2016/wordml/cid" xmlns:w16="http://schemas.microsoft.com/office/word/2018/wordml" xmlns:w16sdtdh="http://schemas.microsoft.com/office/word/2020/wordml/sdtdatahash" xmlns:w16se="http://schemas.microsoft.com/office/word/2015/wordml/symex" xmlns:wpg="http://schemas.microsoft.com/office/word/2010/wordprocessingGroup" xmlns:wpi="http://schemas.microsoft.com/office/word/2010/wordprocessingInk" xmlns:wne="http://schemas.microsoft.com/office/word/2006/wordml" xmlns:wps="http://schemas.microsoft.com/office/word/2010/wordprocessingShape" mc:Ignorable="w14 w15 w16se w16cid w16 w16cex w16sdtdh wp14">
+<w:document xmlns:wpc="http://schemas.microsoft.com/office/word/2010/wordprocessingCanvas" xmlns:cx="http://schemas.microsoft.com/office/drawing/2014/chartex" xmlns:cx1="http://schemas.microsoft.com/office/drawing/2015/9/8/chartex" xmlns:cx2="http://schemas.microsoft.com/office/drawing/2015/10/21/chartex" xmlns:cx3="http://schemas.microsoft.com/office/drawing/2016/5/9/chartex" xmlns:cx4="http://schemas.microsoft.com/office/drawing/2016/5/10/chartex" xmlns:cx5="http://schemas.microsoft.com/office/drawing/2016/5/11/chartex" xmlns:cx6="http://schemas.microsoft.com/office/drawing/2016/5/12/chartex" xmlns:cx7="http://schemas.microsoft.com/office/drawing/2016/5/13/chartex" xmlns:cx8="http://schemas.microsoft.com/office/drawing/2016/5/14/chartex" xmlns:mc="http://schemas.openxmlformats.org/markup-compatibility/2006" xmlns:aink="http://schemas.microsoft.com/office/drawing/2016/ink" xmlns:am3d="http://schemas.microsoft.com/office/drawing/2017/model3d" xmlns:o="urn:schemas-microsoft-com:office:office" xmlns:oel="http://schemas.microsoft.com/office/2019/extlst" xmlns:r="http://schemas.openxmlformats.org/officeDocument/2006/relationships" xmlns:m="http://schemas.openxmlformats.org/officeDocument/2006/math" xmlns:v="urn:schemas-microsoft-com:vml" xmlns:wp14="http://schemas.microsoft.com/office/word/2010/wordprocessingDrawing" xmlns:wp="http://schemas.openxmlformats.org/drawingml/2006/wordprocessingDrawing" xmlns:w10="urn:schemas-microsoft-com:office:word" xmlns:w="http://schemas.openxmlformats.org/wordprocessingml/2006/main" xmlns:w14="http://schemas.microsoft.com/office/word/2010/wordml" xmlns:w15="http://schemas.microsoft.com/office/word/2012/wordml" xmlns:w16cex="http://schemas.microsoft.com/office/word/2018/wordml/cex" xmlns:w16cid="http://schemas.microsoft.com/office/word/2016/wordml/cid" xmlns:w16="http://schemas.microsoft.com/office/word/2018/wordml" xmlns:w16du="http://schemas.microsoft.com/office/word/2023/wordml/word16du" xmlns:w16sdtdh="http://schemas.microsoft.com/office/word/2020/wordml/sdtdatahash" xmlns:w16se="http://schemas.microsoft.com/office/word/2015/wordml/symex" xmlns:wpg="http://schemas.microsoft.com/office/word/2010/wordprocessingGroup" xmlns:wpi="http://schemas.microsoft.com/office/word/2010/wordprocessingInk" xmlns:wne="http://schemas.microsoft.com/office/word/2006/wordml" xmlns:wps="http://schemas.microsoft.com/office/word/2010/wordprocessingShape" mc:Ignorable="w14 w15 w16se w16cid w16 w16cex w16sdtdh wp14">
   <w:body>
     <w:p>
       <w:pPr>
@@ -20,7 +20,7 @@
           <w:szCs w:val="22"/>
           <w:lang w:val="en-GB"/>
         </w:rPr>
-        <w:t>Many of us have spent a long time in lockdown, where unable to visit relatives and loved ones.</w:t>
+        <w:t>Many of us have spent a long time in lockdown, were unable to visit relatives and loved ones.</w:t>
       </w:r>
     </w:p>
     <w:p>
@@ -64,13 +64,23 @@
         </w:rPr>
         <w:t>The societal impact has been immense.</w:t>
       </w:r>
-    </w:p>
-    <w:p>
-      <w:pPr>
-        <w:pStyle w:val="NormalWeb"/>
-        <w:spacing w:before="0" w:beforeAutospacing="0" w:after="0" w:afterAutospacing="0"/>
-        <w:rPr>
-          <w:rFonts w:ascii="Calibri" w:hAnsi="Calibri" w:cs="Calibri"/>
+      <w:r>
+        <w:rPr>
+          <w:rFonts w:ascii="Calibri" w:hAnsi="Calibri" w:cs="Calibri"/>
+          <w:sz w:val="22"/>
+          <w:szCs w:val="22"/>
+          <w:lang w:val="en-GB"/>
+        </w:rPr>
+        <w:t xml:space="preserve"> </w:t>
+      </w:r>
+    </w:p>
+    <w:p>
+      <w:pPr>
+        <w:pStyle w:val="NormalWeb"/>
+        <w:spacing w:before="0" w:beforeAutospacing="0" w:after="0" w:afterAutospacing="0"/>
+        <w:rPr>
+          <w:rFonts w:ascii="Calibri" w:hAnsi="Calibri" w:cs="Calibri"/>
+          <w:color w:val="FF0000"/>
           <w:sz w:val="22"/>
           <w:szCs w:val="22"/>
           <w:lang w:val="en-GB"/>
@@ -85,13 +95,33 @@
         </w:rPr>
         <w:t>In the realm of mental health the prevalence of depression and anxiety disorders has increased and disproportionally affected the younger age groups of our society.</w:t>
       </w:r>
-    </w:p>
-    <w:p>
-      <w:pPr>
-        <w:pStyle w:val="NormalWeb"/>
-        <w:spacing w:before="0" w:beforeAutospacing="0" w:after="0" w:afterAutospacing="0"/>
-        <w:rPr>
-          <w:rFonts w:ascii="Calibri" w:hAnsi="Calibri" w:cs="Calibri"/>
+      <w:r>
+        <w:rPr>
+          <w:rFonts w:ascii="Calibri" w:hAnsi="Calibri" w:cs="Calibri"/>
+          <w:sz w:val="22"/>
+          <w:szCs w:val="22"/>
+          <w:lang w:val="en-GB"/>
+        </w:rPr>
+        <w:t xml:space="preserve"> </w:t>
+      </w:r>
+      <w:r>
+        <w:rPr>
+          <w:rFonts w:ascii="Calibri" w:hAnsi="Calibri" w:cs="Calibri"/>
+          <w:color w:val="FF0000"/>
+          <w:sz w:val="22"/>
+          <w:szCs w:val="22"/>
+          <w:lang w:val="en-GB"/>
+        </w:rPr>
+        <w:t>(maybe mention a citation here where you got this information from?)</w:t>
+      </w:r>
+    </w:p>
+    <w:p>
+      <w:pPr>
+        <w:pStyle w:val="NormalWeb"/>
+        <w:spacing w:before="0" w:beforeAutospacing="0" w:after="0" w:afterAutospacing="0"/>
+        <w:rPr>
+          <w:rFonts w:ascii="Calibri" w:hAnsi="Calibri" w:cs="Calibri"/>
+          <w:color w:val="FF0000"/>
           <w:sz w:val="22"/>
           <w:szCs w:val="22"/>
           <w:lang w:val="en-GB"/>
@@ -106,13 +136,24 @@
         </w:rPr>
         <w:t xml:space="preserve">Anxiety disorders and depression had an estimated increase of over 25%. </w:t>
       </w:r>
-    </w:p>
-    <w:p>
-      <w:pPr>
-        <w:pStyle w:val="NormalWeb"/>
-        <w:spacing w:before="0" w:beforeAutospacing="0" w:after="0" w:afterAutospacing="0"/>
-        <w:rPr>
-          <w:rFonts w:ascii="Calibri" w:hAnsi="Calibri" w:cs="Calibri"/>
+      <w:r>
+        <w:rPr>
+          <w:rFonts w:ascii="Calibri" w:hAnsi="Calibri" w:cs="Calibri"/>
+          <w:color w:val="FF0000"/>
+          <w:sz w:val="22"/>
+          <w:szCs w:val="22"/>
+          <w:lang w:val="en-GB"/>
+        </w:rPr>
+        <w:t>(same here)</w:t>
+      </w:r>
+    </w:p>
+    <w:p>
+      <w:pPr>
+        <w:pStyle w:val="NormalWeb"/>
+        <w:spacing w:before="0" w:beforeAutospacing="0" w:after="0" w:afterAutospacing="0"/>
+        <w:rPr>
+          <w:rFonts w:ascii="Calibri" w:hAnsi="Calibri" w:cs="Calibri"/>
+          <w:color w:val="FF0000"/>
           <w:sz w:val="22"/>
           <w:szCs w:val="22"/>
           <w:lang w:val="en-GB"/>
@@ -127,6 +168,25 @@
         </w:rPr>
         <w:t>Also it is estimated, that the places hit hardest by the pandemic had the biggest increase in mental health problems.</w:t>
       </w:r>
+      <w:r>
+        <w:rPr>
+          <w:rFonts w:ascii="Calibri" w:hAnsi="Calibri" w:cs="Calibri"/>
+          <w:sz w:val="22"/>
+          <w:szCs w:val="22"/>
+          <w:lang w:val="en-GB"/>
+        </w:rPr>
+        <w:t xml:space="preserve"> </w:t>
+      </w:r>
+      <w:r>
+        <w:rPr>
+          <w:rFonts w:ascii="Calibri" w:hAnsi="Calibri" w:cs="Calibri"/>
+          <w:color w:val="FF0000"/>
+          <w:sz w:val="22"/>
+          <w:szCs w:val="22"/>
+          <w:lang w:val="en-GB"/>
+        </w:rPr>
+        <w:t>(and again)</w:t>
+      </w:r>
     </w:p>
     <w:p>
       <w:pPr>
@@ -169,6 +229,15 @@
         </w:rPr>
         <w:t>Our goal is to raise awareness to the societal impact the pandemic and its measures had.</w:t>
       </w:r>
+      <w:r>
+        <w:rPr>
+          <w:rFonts w:ascii="Calibri" w:hAnsi="Calibri" w:cs="Calibri"/>
+          <w:sz w:val="22"/>
+          <w:szCs w:val="22"/>
+          <w:lang w:val="en-GB"/>
+        </w:rPr>
+        <w:t xml:space="preserve"> </w:t>
+      </w:r>
     </w:p>
     <w:p>
       <w:pPr>
@@ -190,6 +259,15 @@
         </w:rPr>
         <w:t>This will be helpful to increase pandemic-preparedness as in our globalized society as the risk of another global pandemic seems to be always present.</w:t>
       </w:r>
+      <w:r>
+        <w:rPr>
+          <w:rFonts w:ascii="Calibri" w:hAnsi="Calibri" w:cs="Calibri"/>
+          <w:sz w:val="22"/>
+          <w:szCs w:val="22"/>
+          <w:lang w:val="en-GB"/>
+        </w:rPr>
+        <w:t xml:space="preserve"> </w:t>
+      </w:r>
     </w:p>
     <w:p>
       <w:pPr>
@@ -231,6 +309,290 @@
           <w:lang w:val="en-GB"/>
         </w:rPr>
         <w:t>Economy and healthcare systems should be prepared and aware of what can await them!</w:t>
+      </w:r>
+      <w:r>
+        <w:rPr>
+          <w:rFonts w:ascii="Calibri" w:hAnsi="Calibri" w:cs="Calibri"/>
+          <w:sz w:val="22"/>
+          <w:szCs w:val="22"/>
+          <w:lang w:val="en-GB"/>
+        </w:rPr>
+        <w:t xml:space="preserve"> </w:t>
+      </w:r>
+    </w:p>
+    <w:p>
+      <w:pPr>
+        <w:pStyle w:val="NormalWeb"/>
+        <w:spacing w:before="0" w:beforeAutospacing="0" w:after="0" w:afterAutospacing="0"/>
+        <w:rPr>
+          <w:rFonts w:ascii="Calibri" w:hAnsi="Calibri" w:cs="Calibri"/>
+          <w:sz w:val="22"/>
+          <w:szCs w:val="22"/>
+          <w:lang w:val="en-GB"/>
+        </w:rPr>
+      </w:pPr>
+    </w:p>
+    <w:p>
+      <w:pPr>
+        <w:pStyle w:val="NormalWeb"/>
+        <w:numPr>
+          <w:ilvl w:val="0"/>
+          <w:numId w:val="1"/>
+        </w:numPr>
+        <w:spacing w:before="0" w:beforeAutospacing="0" w:after="0" w:afterAutospacing="0"/>
+        <w:rPr>
+          <w:rFonts w:ascii="Calibri" w:hAnsi="Calibri" w:cs="Calibri"/>
+          <w:color w:val="FF0000"/>
+          <w:sz w:val="22"/>
+          <w:szCs w:val="22"/>
+          <w:lang w:val="en-GB"/>
+        </w:rPr>
+      </w:pPr>
+      <w:r>
+        <w:rPr>
+          <w:rFonts w:ascii="Calibri" w:hAnsi="Calibri" w:cs="Calibri"/>
+          <w:color w:val="FF0000"/>
+          <w:sz w:val="22"/>
+          <w:szCs w:val="22"/>
+          <w:lang w:val="en-GB"/>
+        </w:rPr>
+        <w:t xml:space="preserve">Insert (a) citation(s) to back up </w:t>
+      </w:r>
+      <w:r>
+        <w:rPr>
+          <w:rFonts w:ascii="Calibri" w:hAnsi="Calibri" w:cs="Calibri"/>
+          <w:color w:val="FF0000"/>
+          <w:sz w:val="22"/>
+          <w:szCs w:val="22"/>
+          <w:lang w:val="en-GB"/>
+        </w:rPr>
+        <w:t>claims (in the actual presentation we’ll have them on the slides and perhaps mention lead author and year published in the 2 min. talk</w:t>
+      </w:r>
+    </w:p>
+    <w:p>
+      <w:pPr>
+        <w:pStyle w:val="NormalWeb"/>
+        <w:numPr>
+          <w:ilvl w:val="0"/>
+          <w:numId w:val="1"/>
+        </w:numPr>
+        <w:spacing w:before="0" w:beforeAutospacing="0" w:after="0" w:afterAutospacing="0"/>
+        <w:rPr>
+          <w:rFonts w:ascii="Calibri" w:hAnsi="Calibri" w:cs="Calibri"/>
+          <w:color w:val="FF0000"/>
+          <w:sz w:val="22"/>
+          <w:szCs w:val="22"/>
+          <w:lang w:val="en-GB"/>
+        </w:rPr>
+      </w:pPr>
+      <w:r>
+        <w:rPr>
+          <w:rFonts w:ascii="Calibri" w:hAnsi="Calibri" w:cs="Calibri"/>
+          <w:color w:val="FF0000"/>
+          <w:sz w:val="22"/>
+          <w:szCs w:val="22"/>
+          <w:lang w:val="en-GB"/>
+        </w:rPr>
+        <w:t>Still unclear:</w:t>
+      </w:r>
+    </w:p>
+    <w:p>
+      <w:pPr>
+        <w:pStyle w:val="NormalWeb"/>
+        <w:numPr>
+          <w:ilvl w:val="1"/>
+          <w:numId w:val="1"/>
+        </w:numPr>
+        <w:spacing w:before="0" w:beforeAutospacing="0" w:after="0" w:afterAutospacing="0"/>
+        <w:rPr>
+          <w:rFonts w:ascii="Calibri" w:hAnsi="Calibri" w:cs="Calibri"/>
+          <w:color w:val="FF0000"/>
+          <w:sz w:val="22"/>
+          <w:szCs w:val="22"/>
+          <w:lang w:val="en-GB"/>
+        </w:rPr>
+      </w:pPr>
+      <w:r>
+        <w:rPr>
+          <w:rFonts w:ascii="Calibri" w:hAnsi="Calibri" w:cs="Calibri"/>
+          <w:color w:val="FF0000"/>
+          <w:sz w:val="22"/>
+          <w:szCs w:val="22"/>
+          <w:lang w:val="en-GB"/>
+        </w:rPr>
+        <w:t>Why happiness and stringency?</w:t>
+      </w:r>
+    </w:p>
+    <w:p>
+      <w:pPr>
+        <w:pStyle w:val="NormalWeb"/>
+        <w:numPr>
+          <w:ilvl w:val="1"/>
+          <w:numId w:val="1"/>
+        </w:numPr>
+        <w:spacing w:before="0" w:beforeAutospacing="0" w:after="0" w:afterAutospacing="0"/>
+        <w:rPr>
+          <w:rFonts w:ascii="Calibri" w:hAnsi="Calibri" w:cs="Calibri"/>
+          <w:color w:val="FF0000"/>
+          <w:sz w:val="22"/>
+          <w:szCs w:val="22"/>
+          <w:lang w:val="en-GB"/>
+        </w:rPr>
+      </w:pPr>
+      <w:r>
+        <w:rPr>
+          <w:rFonts w:ascii="Calibri" w:hAnsi="Calibri" w:cs="Calibri"/>
+          <w:color w:val="FF0000"/>
+          <w:sz w:val="22"/>
+          <w:szCs w:val="22"/>
+          <w:lang w:val="en-GB"/>
+        </w:rPr>
+        <w:t>How can happiness be a good indicator for satisfaction and mental health?</w:t>
+      </w:r>
+    </w:p>
+    <w:p>
+      <w:pPr>
+        <w:pStyle w:val="NormalWeb"/>
+        <w:numPr>
+          <w:ilvl w:val="1"/>
+          <w:numId w:val="1"/>
+        </w:numPr>
+        <w:spacing w:before="0" w:beforeAutospacing="0" w:after="0" w:afterAutospacing="0"/>
+        <w:rPr>
+          <w:rFonts w:ascii="Calibri" w:hAnsi="Calibri" w:cs="Calibri"/>
+          <w:color w:val="FF0000"/>
+          <w:sz w:val="22"/>
+          <w:szCs w:val="22"/>
+          <w:lang w:val="en-GB"/>
+        </w:rPr>
+      </w:pPr>
+      <w:r>
+        <w:rPr>
+          <w:rFonts w:ascii="Calibri" w:hAnsi="Calibri" w:cs="Calibri"/>
+          <w:color w:val="FF0000"/>
+          <w:sz w:val="22"/>
+          <w:szCs w:val="22"/>
+          <w:lang w:val="en-GB"/>
+        </w:rPr>
+        <w:t>How will an understanding of how happiness was affected by stringency/deaths tell us anything about economy and healthcare system?</w:t>
+      </w:r>
+    </w:p>
+    <w:p>
+      <w:pPr>
+        <w:pStyle w:val="NormalWeb"/>
+        <w:numPr>
+          <w:ilvl w:val="0"/>
+          <w:numId w:val="1"/>
+        </w:numPr>
+        <w:spacing w:before="0" w:beforeAutospacing="0" w:after="0" w:afterAutospacing="0"/>
+        <w:rPr>
+          <w:rFonts w:ascii="Calibri" w:hAnsi="Calibri" w:cs="Calibri"/>
+          <w:color w:val="FF0000"/>
+          <w:sz w:val="22"/>
+          <w:szCs w:val="22"/>
+          <w:lang w:val="en-GB"/>
+        </w:rPr>
+      </w:pPr>
+      <w:r>
+        <w:rPr>
+          <w:rFonts w:ascii="Calibri" w:hAnsi="Calibri" w:cs="Calibri"/>
+          <w:color w:val="FF0000"/>
+          <w:sz w:val="22"/>
+          <w:szCs w:val="22"/>
+          <w:lang w:val="en-GB"/>
+        </w:rPr>
+        <w:t>I suppose that once the link between happiness and mental health is established, the last point will become clearer</w:t>
+      </w:r>
+    </w:p>
+    <w:p>
+      <w:pPr>
+        <w:pStyle w:val="NormalWeb"/>
+        <w:numPr>
+          <w:ilvl w:val="0"/>
+          <w:numId w:val="1"/>
+        </w:numPr>
+        <w:spacing w:before="0" w:beforeAutospacing="0" w:after="0" w:afterAutospacing="0"/>
+        <w:rPr>
+          <w:rFonts w:ascii="Calibri" w:hAnsi="Calibri" w:cs="Calibri"/>
+          <w:color w:val="FF0000"/>
+          <w:sz w:val="22"/>
+          <w:szCs w:val="22"/>
+          <w:lang w:val="en-GB"/>
+        </w:rPr>
+      </w:pPr>
+      <w:r>
+        <w:rPr>
+          <w:rFonts w:ascii="Calibri" w:hAnsi="Calibri" w:cs="Calibri"/>
+          <w:color w:val="FF0000"/>
+          <w:sz w:val="22"/>
+          <w:szCs w:val="22"/>
+          <w:lang w:val="en-GB"/>
+        </w:rPr>
+        <w:t xml:space="preserve">Else I </w:t>
+      </w:r>
+      <w:r>
+        <w:rPr>
+          <w:rFonts w:ascii="Calibri" w:hAnsi="Calibri" w:cs="Calibri"/>
+          <w:color w:val="FF0000"/>
+          <w:sz w:val="22"/>
+          <w:szCs w:val="22"/>
+          <w:lang w:val="en-GB"/>
+        </w:rPr>
+        <w:t xml:space="preserve">really </w:t>
+      </w:r>
+      <w:r>
+        <w:rPr>
+          <w:rFonts w:ascii="Calibri" w:hAnsi="Calibri" w:cs="Calibri"/>
+          <w:color w:val="FF0000"/>
+          <w:sz w:val="22"/>
+          <w:szCs w:val="22"/>
+          <w:lang w:val="en-GB"/>
+        </w:rPr>
+        <w:t xml:space="preserve">like that the intro is very </w:t>
+      </w:r>
+      <w:r>
+        <w:rPr>
+          <w:rFonts w:ascii="Calibri" w:hAnsi="Calibri" w:cs="Calibri"/>
+          <w:color w:val="FF0000"/>
+          <w:sz w:val="22"/>
+          <w:szCs w:val="22"/>
+          <w:lang w:val="en-GB"/>
+        </w:rPr>
+        <w:t xml:space="preserve">succinct and </w:t>
+      </w:r>
+      <w:r>
+        <w:rPr>
+          <w:rFonts w:ascii="Calibri" w:hAnsi="Calibri" w:cs="Calibri"/>
+          <w:color w:val="FF0000"/>
+          <w:sz w:val="22"/>
+          <w:szCs w:val="22"/>
+          <w:lang w:val="en-GB"/>
+        </w:rPr>
+        <w:t xml:space="preserve">“punchy” </w:t>
+      </w:r>
+      <w:r>
+        <w:rPr>
+          <mc:AlternateContent>
+            <mc:Choice Requires="w16se">
+              <w:rFonts w:ascii="Calibri" w:hAnsi="Calibri" w:cs="Calibri"/>
+            </mc:Choice>
+            <mc:Fallback>
+              <w:rFonts w:ascii="Segoe UI Emoji" w:eastAsia="Segoe UI Emoji" w:hAnsi="Segoe UI Emoji" w:cs="Segoe UI Emoji"/>
+            </mc:Fallback>
+          </mc:AlternateContent>
+          <w:color w:val="FF0000"/>
+          <w:sz w:val="22"/>
+          <w:szCs w:val="22"/>
+          <w:lang w:val="en-GB"/>
+        </w:rPr>
+        <mc:AlternateContent>
+          <mc:Choice Requires="w16se">
+            <w16se:symEx w16se:font="Segoe UI Emoji" w16se:char="1F60A"/>
+          </mc:Choice>
+          <mc:Fallback>
+            <w:t>😊</w:t>
+          </mc:Fallback>
+        </mc:AlternateContent>
       </w:r>
     </w:p>
     <w:p>
@@ -248,6 +610,126 @@
     </w:sectPr>
   </w:body>
 </w:document>
+</file>
+
+<file path=word/numbering.xml><?xml version="1.0" encoding="utf-8"?>
+<w:numbering xmlns:wpc="http://schemas.microsoft.com/office/word/2010/wordprocessingCanvas" xmlns:cx="http://schemas.microsoft.com/office/drawing/2014/chartex" xmlns:cx1="http://schemas.microsoft.com/office/drawing/2015/9/8/chartex" xmlns:cx2="http://schemas.microsoft.com/office/drawing/2015/10/21/chartex" xmlns:cx3="http://schemas.microsoft.com/office/drawing/2016/5/9/chartex" xmlns:cx4="http://schemas.microsoft.com/office/drawing/2016/5/10/chartex" xmlns:cx5="http://schemas.microsoft.com/office/drawing/2016/5/11/chartex" xmlns:cx6="http://schemas.microsoft.com/office/drawing/2016/5/12/chartex" xmlns:cx7="http://schemas.microsoft.com/office/drawing/2016/5/13/chartex" xmlns:cx8="http://schemas.microsoft.com/office/drawing/2016/5/14/chartex" xmlns:mc="http://schemas.openxmlformats.org/markup-compatibility/2006" xmlns:aink="http://schemas.microsoft.com/office/drawing/2016/ink" xmlns:am3d="http://schemas.microsoft.com/office/drawing/2017/model3d" xmlns:o="urn:schemas-microsoft-com:office:office" xmlns:oel="http://schemas.microsoft.com/office/2019/extlst" xmlns:r="http://schemas.openxmlformats.org/officeDocument/2006/relationships" xmlns:m="http://schemas.openxmlformats.org/officeDocument/2006/math" xmlns:v="urn:schemas-microsoft-com:vml" xmlns:wp14="http://schemas.microsoft.com/office/word/2010/wordprocessingDrawing" xmlns:wp="http://schemas.openxmlformats.org/drawingml/2006/wordprocessingDrawing" xmlns:w10="urn:schemas-microsoft-com:office:word" xmlns:w="http://schemas.openxmlformats.org/wordprocessingml/2006/main" xmlns:w14="http://schemas.microsoft.com/office/word/2010/wordml" xmlns:w15="http://schemas.microsoft.com/office/word/2012/wordml" xmlns:w16cex="http://schemas.microsoft.com/office/word/2018/wordml/cex" xmlns:w16cid="http://schemas.microsoft.com/office/word/2016/wordml/cid" xmlns:w16="http://schemas.microsoft.com/office/word/2018/wordml" xmlns:w16du="http://schemas.microsoft.com/office/word/2023/wordml/word16du" xmlns:w16sdtdh="http://schemas.microsoft.com/office/word/2020/wordml/sdtdatahash" xmlns:w16se="http://schemas.microsoft.com/office/word/2015/wordml/symex" xmlns:wpg="http://schemas.microsoft.com/office/word/2010/wordprocessingGroup" xmlns:wpi="http://schemas.microsoft.com/office/word/2010/wordprocessingInk" xmlns:wne="http://schemas.microsoft.com/office/word/2006/wordml" xmlns:wps="http://schemas.microsoft.com/office/word/2010/wordprocessingShape" mc:Ignorable="w14 w15 w16se w16cid w16 w16cex w16sdtdh wp14">
+  <w:abstractNum w:abstractNumId="0" w15:restartNumberingAfterBreak="0">
+    <w:nsid w:val="13334CF0"/>
+    <w:multiLevelType w:val="hybridMultilevel"/>
+    <w:tmpl w:val="CD8AAC34"/>
+    <w:lvl w:ilvl="0" w:tplc="911A04A0">
+      <w:numFmt w:val="bullet"/>
+      <w:lvlText w:val="-"/>
+      <w:lvlJc w:val="left"/>
+      <w:pPr>
+        <w:ind w:left="720" w:hanging="360"/>
+      </w:pPr>
+      <w:rPr>
+        <w:rFonts w:ascii="Calibri" w:eastAsia="Times New Roman" w:hAnsi="Calibri" w:cs="Calibri" w:hint="default"/>
+      </w:rPr>
+    </w:lvl>
+    <w:lvl w:ilvl="1" w:tplc="08090003">
+      <w:start w:val="1"/>
+      <w:numFmt w:val="bullet"/>
+      <w:lvlText w:val="o"/>
+      <w:lvlJc w:val="left"/>
+      <w:pPr>
+        <w:ind w:left="1440" w:hanging="360"/>
+      </w:pPr>
+      <w:rPr>
+        <w:rFonts w:ascii="Courier New" w:hAnsi="Courier New" w:cs="Courier New" w:hint="default"/>
+      </w:rPr>
+    </w:lvl>
+    <w:lvl w:ilvl="2" w:tplc="08090005" w:tentative="1">
+      <w:start w:val="1"/>
+      <w:numFmt w:val="bullet"/>
+      <w:lvlText w:val=""/>
+      <w:lvlJc w:val="left"/>
+      <w:pPr>
+        <w:ind w:left="2160" w:hanging="360"/>
+      </w:pPr>
+      <w:rPr>
+        <w:rFonts w:ascii="Wingdings" w:hAnsi="Wingdings" w:hint="default"/>
+      </w:rPr>
+    </w:lvl>
+    <w:lvl w:ilvl="3" w:tplc="08090001" w:tentative="1">
+      <w:start w:val="1"/>
+      <w:numFmt w:val="bullet"/>
+      <w:lvlText w:val=""/>
+      <w:lvlJc w:val="left"/>
+      <w:pPr>
+        <w:ind w:left="2880" w:hanging="360"/>
+      </w:pPr>
+      <w:rPr>
+        <w:rFonts w:ascii="Symbol" w:hAnsi="Symbol" w:hint="default"/>
+      </w:rPr>
+    </w:lvl>
+    <w:lvl w:ilvl="4" w:tplc="08090003" w:tentative="1">
+      <w:start w:val="1"/>
+      <w:numFmt w:val="bullet"/>
+      <w:lvlText w:val="o"/>
+      <w:lvlJc w:val="left"/>
+      <w:pPr>
+        <w:ind w:left="3600" w:hanging="360"/>
+      </w:pPr>
+      <w:rPr>
+        <w:rFonts w:ascii="Courier New" w:hAnsi="Courier New" w:cs="Courier New" w:hint="default"/>
+      </w:rPr>
+    </w:lvl>
+    <w:lvl w:ilvl="5" w:tplc="08090005" w:tentative="1">
+      <w:start w:val="1"/>
+      <w:numFmt w:val="bullet"/>
+      <w:lvlText w:val=""/>
+      <w:lvlJc w:val="left"/>
+      <w:pPr>
+        <w:ind w:left="4320" w:hanging="360"/>
+      </w:pPr>
+      <w:rPr>
+        <w:rFonts w:ascii="Wingdings" w:hAnsi="Wingdings" w:hint="default"/>
+      </w:rPr>
+    </w:lvl>
+    <w:lvl w:ilvl="6" w:tplc="08090001" w:tentative="1">
+      <w:start w:val="1"/>
+      <w:numFmt w:val="bullet"/>
+      <w:lvlText w:val=""/>
+      <w:lvlJc w:val="left"/>
+      <w:pPr>
+        <w:ind w:left="5040" w:hanging="360"/>
+      </w:pPr>
+      <w:rPr>
+        <w:rFonts w:ascii="Symbol" w:hAnsi="Symbol" w:hint="default"/>
+      </w:rPr>
+    </w:lvl>
+    <w:lvl w:ilvl="7" w:tplc="08090003" w:tentative="1">
+      <w:start w:val="1"/>
+      <w:numFmt w:val="bullet"/>
+      <w:lvlText w:val="o"/>
+      <w:lvlJc w:val="left"/>
+      <w:pPr>
+        <w:ind w:left="5760" w:hanging="360"/>
+      </w:pPr>
+      <w:rPr>
+        <w:rFonts w:ascii="Courier New" w:hAnsi="Courier New" w:cs="Courier New" w:hint="default"/>
+      </w:rPr>
+    </w:lvl>
+    <w:lvl w:ilvl="8" w:tplc="08090005" w:tentative="1">
+      <w:start w:val="1"/>
+      <w:numFmt w:val="bullet"/>
+      <w:lvlText w:val=""/>
+      <w:lvlJc w:val="left"/>
+      <w:pPr>
+        <w:ind w:left="6480" w:hanging="360"/>
+      </w:pPr>
+      <w:rPr>
+        <w:rFonts w:ascii="Wingdings" w:hAnsi="Wingdings" w:hint="default"/>
+      </w:rPr>
+    </w:lvl>
+  </w:abstractNum>
+  <w:num w:numId="1" w16cid:durableId="1187057396">
+    <w:abstractNumId w:val="0"/>
+  </w:num>
+</w:numbering>
 </file>
 
 <file path=word/styles.xml><?xml version="1.0" encoding="utf-8"?>
@@ -259,7 +741,7 @@
         <w:kern w:val="2"/>
         <w:sz w:val="22"/>
         <w:szCs w:val="22"/>
-        <w:lang w:val="en-DE" w:eastAsia="en-US" w:bidi="ar-SA"/>
+        <w:lang w:eastAsia="en-US" w:bidi="ar-SA"/>
         <w14:ligatures w14:val="standardContextual"/>
       </w:rPr>
     </w:rPrDefault>
@@ -693,7 +1175,7 @@
       <w:kern w:val="0"/>
       <w:sz w:val="24"/>
       <w:szCs w:val="24"/>
-      <w:lang w:eastAsia="en-DE"/>
+      <w:lang/>
       <w14:ligatures w14:val="none"/>
     </w:rPr>
   </w:style>

</xml_diff>

<commit_message>
Update Intro Text Data Analytics presentation.docx
</commit_message>
<xml_diff>
--- a/Intro Text Data Analytics presentation.docx
+++ b/Intro Text Data Analytics presentation.docx
@@ -1,6 +1,6 @@
 
 <file path=word/document.xml><?xml version="1.0" encoding="utf-8"?>
-<w:document xmlns:wpc="http://schemas.microsoft.com/office/word/2010/wordprocessingCanvas" xmlns:cx="http://schemas.microsoft.com/office/drawing/2014/chartex" xmlns:cx1="http://schemas.microsoft.com/office/drawing/2015/9/8/chartex" xmlns:cx2="http://schemas.microsoft.com/office/drawing/2015/10/21/chartex" xmlns:cx3="http://schemas.microsoft.com/office/drawing/2016/5/9/chartex" xmlns:cx4="http://schemas.microsoft.com/office/drawing/2016/5/10/chartex" xmlns:cx5="http://schemas.microsoft.com/office/drawing/2016/5/11/chartex" xmlns:cx6="http://schemas.microsoft.com/office/drawing/2016/5/12/chartex" xmlns:cx7="http://schemas.microsoft.com/office/drawing/2016/5/13/chartex" xmlns:cx8="http://schemas.microsoft.com/office/drawing/2016/5/14/chartex" xmlns:mc="http://schemas.openxmlformats.org/markup-compatibility/2006" xmlns:aink="http://schemas.microsoft.com/office/drawing/2016/ink" xmlns:am3d="http://schemas.microsoft.com/office/drawing/2017/model3d" xmlns:o="urn:schemas-microsoft-com:office:office" xmlns:oel="http://schemas.microsoft.com/office/2019/extlst" xmlns:r="http://schemas.openxmlformats.org/officeDocument/2006/relationships" xmlns:m="http://schemas.openxmlformats.org/officeDocument/2006/math" xmlns:v="urn:schemas-microsoft-com:vml" xmlns:wp14="http://schemas.microsoft.com/office/word/2010/wordprocessingDrawing" xmlns:wp="http://schemas.openxmlformats.org/drawingml/2006/wordprocessingDrawing" xmlns:w10="urn:schemas-microsoft-com:office:word" xmlns:w="http://schemas.openxmlformats.org/wordprocessingml/2006/main" xmlns:w14="http://schemas.microsoft.com/office/word/2010/wordml" xmlns:w15="http://schemas.microsoft.com/office/word/2012/wordml" xmlns:w16cex="http://schemas.microsoft.com/office/word/2018/wordml/cex" xmlns:w16cid="http://schemas.microsoft.com/office/word/2016/wordml/cid" xmlns:w16="http://schemas.microsoft.com/office/word/2018/wordml" xmlns:w16du="http://schemas.microsoft.com/office/word/2023/wordml/word16du" xmlns:w16sdtdh="http://schemas.microsoft.com/office/word/2020/wordml/sdtdatahash" xmlns:w16se="http://schemas.microsoft.com/office/word/2015/wordml/symex" xmlns:wpg="http://schemas.microsoft.com/office/word/2010/wordprocessingGroup" xmlns:wpi="http://schemas.microsoft.com/office/word/2010/wordprocessingInk" xmlns:wne="http://schemas.microsoft.com/office/word/2006/wordml" xmlns:wps="http://schemas.microsoft.com/office/word/2010/wordprocessingShape" mc:Ignorable="w14 w15 w16se w16cid w16 w16cex w16sdtdh wp14">
+<w:document xmlns:wpc="http://schemas.microsoft.com/office/word/2010/wordprocessingCanvas" xmlns:cx="http://schemas.microsoft.com/office/drawing/2014/chartex" xmlns:cx1="http://schemas.microsoft.com/office/drawing/2015/9/8/chartex" xmlns:mc="http://schemas.openxmlformats.org/markup-compatibility/2006" xmlns:o="urn:schemas-microsoft-com:office:office" xmlns:r="http://schemas.openxmlformats.org/officeDocument/2006/relationships" xmlns:m="http://schemas.openxmlformats.org/officeDocument/2006/math" xmlns:v="urn:schemas-microsoft-com:vml" xmlns:wp14="http://schemas.microsoft.com/office/word/2010/wordprocessingDrawing" xmlns:wp="http://schemas.openxmlformats.org/drawingml/2006/wordprocessingDrawing" xmlns:w10="urn:schemas-microsoft-com:office:word" xmlns:w="http://schemas.openxmlformats.org/wordprocessingml/2006/main" xmlns:w14="http://schemas.microsoft.com/office/word/2010/wordml" xmlns:w15="http://schemas.microsoft.com/office/word/2012/wordml" xmlns:w16se="http://schemas.microsoft.com/office/word/2015/wordml/symex" xmlns:wpg="http://schemas.microsoft.com/office/word/2010/wordprocessingGroup" xmlns:wpi="http://schemas.microsoft.com/office/word/2010/wordprocessingInk" xmlns:wne="http://schemas.microsoft.com/office/word/2006/wordml" xmlns:wps="http://schemas.microsoft.com/office/word/2010/wordprocessingShape" mc:Ignorable="w14 w15 w16se wp14">
   <w:body>
     <w:p>
       <w:pPr>
@@ -196,7 +196,6 @@
           <w:rFonts w:ascii="Calibri" w:hAnsi="Calibri" w:cs="Calibri"/>
           <w:sz w:val="22"/>
           <w:szCs w:val="22"/>
-          <w:lang w:val="en-GB"/>
         </w:rPr>
       </w:pPr>
       <w:r>
@@ -208,6 +207,26 @@
         </w:rPr>
         <w:t xml:space="preserve">We will analyse the impact of stringency in covid measures and the severity of the covid pandemic had on overall happiness of the respective societies as it can be seen as a good indicator for mental health and satisfaction. </w:t>
       </w:r>
+      <w:r>
+        <w:rPr>
+          <w:rFonts w:ascii="Calibri" w:hAnsi="Calibri" w:cs="Calibri"/>
+          <w:color w:val="4472C4" w:themeColor="accent1"/>
+          <w:sz w:val="22"/>
+          <w:szCs w:val="22"/>
+        </w:rPr>
+        <w:t>(Der Satz ist mir nicht ganz klar: würd hier v</w:t>
+      </w:r>
+      <w:r>
+        <w:rPr>
+          <w:rFonts w:ascii="Calibri" w:hAnsi="Calibri" w:cs="Calibri"/>
+          <w:color w:val="4472C4" w:themeColor="accent1"/>
+          <w:sz w:val="22"/>
+          <w:szCs w:val="22"/>
+        </w:rPr>
+        <w:t>orschlagen, eher zu sagen, impact of stringency on death per million and happiness – dann könnten wir zum einen sagen, ob das harte Regime überhaupt etwas gebracht hat bzgl Anzahl Tote und ob es einen Effekt gab auf die Happiness und ggf sagen, ob es sich «rentiert» hat eine hohe Stringenfcy zu haben.)</w:t>
+      </w:r>
+      <w:bookmarkStart w:id="0" w:name="_GoBack"/>
+      <w:bookmarkEnd w:id="0"/>
     </w:p>
     <w:p>
       <w:pPr>
@@ -613,7 +632,7 @@
 </file>
 
 <file path=word/numbering.xml><?xml version="1.0" encoding="utf-8"?>
-<w:numbering xmlns:wpc="http://schemas.microsoft.com/office/word/2010/wordprocessingCanvas" xmlns:cx="http://schemas.microsoft.com/office/drawing/2014/chartex" xmlns:cx1="http://schemas.microsoft.com/office/drawing/2015/9/8/chartex" xmlns:cx2="http://schemas.microsoft.com/office/drawing/2015/10/21/chartex" xmlns:cx3="http://schemas.microsoft.com/office/drawing/2016/5/9/chartex" xmlns:cx4="http://schemas.microsoft.com/office/drawing/2016/5/10/chartex" xmlns:cx5="http://schemas.microsoft.com/office/drawing/2016/5/11/chartex" xmlns:cx6="http://schemas.microsoft.com/office/drawing/2016/5/12/chartex" xmlns:cx7="http://schemas.microsoft.com/office/drawing/2016/5/13/chartex" xmlns:cx8="http://schemas.microsoft.com/office/drawing/2016/5/14/chartex" xmlns:mc="http://schemas.openxmlformats.org/markup-compatibility/2006" xmlns:aink="http://schemas.microsoft.com/office/drawing/2016/ink" xmlns:am3d="http://schemas.microsoft.com/office/drawing/2017/model3d" xmlns:o="urn:schemas-microsoft-com:office:office" xmlns:oel="http://schemas.microsoft.com/office/2019/extlst" xmlns:r="http://schemas.openxmlformats.org/officeDocument/2006/relationships" xmlns:m="http://schemas.openxmlformats.org/officeDocument/2006/math" xmlns:v="urn:schemas-microsoft-com:vml" xmlns:wp14="http://schemas.microsoft.com/office/word/2010/wordprocessingDrawing" xmlns:wp="http://schemas.openxmlformats.org/drawingml/2006/wordprocessingDrawing" xmlns:w10="urn:schemas-microsoft-com:office:word" xmlns:w="http://schemas.openxmlformats.org/wordprocessingml/2006/main" xmlns:w14="http://schemas.microsoft.com/office/word/2010/wordml" xmlns:w15="http://schemas.microsoft.com/office/word/2012/wordml" xmlns:w16cex="http://schemas.microsoft.com/office/word/2018/wordml/cex" xmlns:w16cid="http://schemas.microsoft.com/office/word/2016/wordml/cid" xmlns:w16="http://schemas.microsoft.com/office/word/2018/wordml" xmlns:w16du="http://schemas.microsoft.com/office/word/2023/wordml/word16du" xmlns:w16sdtdh="http://schemas.microsoft.com/office/word/2020/wordml/sdtdatahash" xmlns:w16se="http://schemas.microsoft.com/office/word/2015/wordml/symex" xmlns:wpg="http://schemas.microsoft.com/office/word/2010/wordprocessingGroup" xmlns:wpi="http://schemas.microsoft.com/office/word/2010/wordprocessingInk" xmlns:wne="http://schemas.microsoft.com/office/word/2006/wordml" xmlns:wps="http://schemas.microsoft.com/office/word/2010/wordprocessingShape" mc:Ignorable="w14 w15 w16se w16cid w16 w16cex w16sdtdh wp14">
+<w:numbering xmlns:wpc="http://schemas.microsoft.com/office/word/2010/wordprocessingCanvas" xmlns:cx="http://schemas.microsoft.com/office/drawing/2014/chartex" xmlns:cx1="http://schemas.microsoft.com/office/drawing/2015/9/8/chartex" xmlns:mc="http://schemas.openxmlformats.org/markup-compatibility/2006" xmlns:o="urn:schemas-microsoft-com:office:office" xmlns:r="http://schemas.openxmlformats.org/officeDocument/2006/relationships" xmlns:m="http://schemas.openxmlformats.org/officeDocument/2006/math" xmlns:v="urn:schemas-microsoft-com:vml" xmlns:wp14="http://schemas.microsoft.com/office/word/2010/wordprocessingDrawing" xmlns:wp="http://schemas.openxmlformats.org/drawingml/2006/wordprocessingDrawing" xmlns:w10="urn:schemas-microsoft-com:office:word" xmlns:w="http://schemas.openxmlformats.org/wordprocessingml/2006/main" xmlns:w14="http://schemas.microsoft.com/office/word/2010/wordml" xmlns:w15="http://schemas.microsoft.com/office/word/2012/wordml" xmlns:w16se="http://schemas.microsoft.com/office/word/2015/wordml/symex" xmlns:wpg="http://schemas.microsoft.com/office/word/2010/wordprocessingGroup" xmlns:wpi="http://schemas.microsoft.com/office/word/2010/wordprocessingInk" xmlns:wne="http://schemas.microsoft.com/office/word/2006/wordml" xmlns:wps="http://schemas.microsoft.com/office/word/2010/wordprocessingShape" mc:Ignorable="w14 w15 w16se wp14">
   <w:abstractNum w:abstractNumId="0" w15:restartNumberingAfterBreak="0">
     <w:nsid w:val="13334CF0"/>
     <w:multiLevelType w:val="hybridMultilevel"/>
@@ -726,14 +745,14 @@
       </w:rPr>
     </w:lvl>
   </w:abstractNum>
-  <w:num w:numId="1" w16cid:durableId="1187057396">
+  <w:num w:numId="1">
     <w:abstractNumId w:val="0"/>
   </w:num>
 </w:numbering>
 </file>
 
 <file path=word/styles.xml><?xml version="1.0" encoding="utf-8"?>
-<w:styles xmlns:mc="http://schemas.openxmlformats.org/markup-compatibility/2006" xmlns:r="http://schemas.openxmlformats.org/officeDocument/2006/relationships" xmlns:w="http://schemas.openxmlformats.org/wordprocessingml/2006/main" xmlns:w14="http://schemas.microsoft.com/office/word/2010/wordml" xmlns:w15="http://schemas.microsoft.com/office/word/2012/wordml" xmlns:w16cex="http://schemas.microsoft.com/office/word/2018/wordml/cex" xmlns:w16cid="http://schemas.microsoft.com/office/word/2016/wordml/cid" xmlns:w16="http://schemas.microsoft.com/office/word/2018/wordml" xmlns:w16sdtdh="http://schemas.microsoft.com/office/word/2020/wordml/sdtdatahash" xmlns:w16se="http://schemas.microsoft.com/office/word/2015/wordml/symex" mc:Ignorable="w14 w15 w16se w16cid w16 w16cex w16sdtdh">
+<w:styles xmlns:mc="http://schemas.openxmlformats.org/markup-compatibility/2006" xmlns:r="http://schemas.openxmlformats.org/officeDocument/2006/relationships" xmlns:w="http://schemas.openxmlformats.org/wordprocessingml/2006/main" xmlns:w14="http://schemas.microsoft.com/office/word/2010/wordml" xmlns:w15="http://schemas.microsoft.com/office/word/2012/wordml" xmlns:w16se="http://schemas.microsoft.com/office/word/2015/wordml/symex" mc:Ignorable="w14 w15 w16se">
   <w:docDefaults>
     <w:rPrDefault>
       <w:rPr>
@@ -741,7 +760,7 @@
         <w:kern w:val="2"/>
         <w:sz w:val="22"/>
         <w:szCs w:val="22"/>
-        <w:lang w:eastAsia="en-US" w:bidi="ar-SA"/>
+        <w:lang w:val="de-CH" w:eastAsia="en-US" w:bidi="ar-SA"/>
         <w14:ligatures w14:val="standardContextual"/>
       </w:rPr>
     </w:rPrDefault>
@@ -751,7 +770,7 @@
       </w:pPr>
     </w:pPrDefault>
   </w:docDefaults>
-  <w:latentStyles w:defLockedState="0" w:defUIPriority="99" w:defSemiHidden="0" w:defUnhideWhenUsed="0" w:defQFormat="0" w:count="376">
+  <w:latentStyles w:defLockedState="0" w:defUIPriority="99" w:defSemiHidden="0" w:defUnhideWhenUsed="0" w:defQFormat="0" w:count="371">
     <w:lsdException w:name="Normal" w:uiPriority="0" w:qFormat="1"/>
     <w:lsdException w:name="heading 1" w:uiPriority="9" w:qFormat="1"/>
     <w:lsdException w:name="heading 2" w:semiHidden="1" w:uiPriority="9" w:unhideWhenUsed="1" w:qFormat="1"/>
@@ -1123,11 +1142,6 @@
     <w:lsdException w:name="List Table 5 Dark Accent 6" w:uiPriority="50"/>
     <w:lsdException w:name="List Table 6 Colorful Accent 6" w:uiPriority="51"/>
     <w:lsdException w:name="List Table 7 Colorful Accent 6" w:uiPriority="52"/>
-    <w:lsdException w:name="Mention" w:semiHidden="1" w:unhideWhenUsed="1"/>
-    <w:lsdException w:name="Smart Hyperlink" w:semiHidden="1" w:unhideWhenUsed="1"/>
-    <w:lsdException w:name="Hashtag" w:semiHidden="1" w:unhideWhenUsed="1"/>
-    <w:lsdException w:name="Unresolved Mention" w:semiHidden="1" w:unhideWhenUsed="1"/>
-    <w:lsdException w:name="Smart Link" w:semiHidden="1" w:unhideWhenUsed="1"/>
   </w:latentStyles>
   <w:style w:type="paragraph" w:default="1" w:styleId="Normal">
     <w:name w:val="Normal"/>
@@ -1175,8 +1189,105 @@
       <w:kern w:val="0"/>
       <w:sz w:val="24"/>
       <w:szCs w:val="24"/>
-      <w:lang/>
       <w14:ligatures w14:val="none"/>
+    </w:rPr>
+  </w:style>
+  <w:style w:type="character" w:styleId="CommentReference">
+    <w:name w:val="annotation reference"/>
+    <w:basedOn w:val="DefaultParagraphFont"/>
+    <w:uiPriority w:val="99"/>
+    <w:semiHidden/>
+    <w:unhideWhenUsed/>
+    <w:rsid w:val="00D956A5"/>
+    <w:rPr>
+      <w:sz w:val="16"/>
+      <w:szCs w:val="16"/>
+    </w:rPr>
+  </w:style>
+  <w:style w:type="paragraph" w:styleId="CommentText">
+    <w:name w:val="annotation text"/>
+    <w:basedOn w:val="Normal"/>
+    <w:link w:val="CommentTextChar"/>
+    <w:uiPriority w:val="99"/>
+    <w:semiHidden/>
+    <w:unhideWhenUsed/>
+    <w:rsid w:val="00D956A5"/>
+    <w:pPr>
+      <w:spacing w:line="240" w:lineRule="auto"/>
+    </w:pPr>
+    <w:rPr>
+      <w:sz w:val="20"/>
+      <w:szCs w:val="20"/>
+    </w:rPr>
+  </w:style>
+  <w:style w:type="character" w:customStyle="1" w:styleId="CommentTextChar">
+    <w:name w:val="Comment Text Char"/>
+    <w:basedOn w:val="DefaultParagraphFont"/>
+    <w:link w:val="CommentText"/>
+    <w:uiPriority w:val="99"/>
+    <w:semiHidden/>
+    <w:rsid w:val="00D956A5"/>
+    <w:rPr>
+      <w:sz w:val="20"/>
+      <w:szCs w:val="20"/>
+    </w:rPr>
+  </w:style>
+  <w:style w:type="paragraph" w:styleId="CommentSubject">
+    <w:name w:val="annotation subject"/>
+    <w:basedOn w:val="CommentText"/>
+    <w:next w:val="CommentText"/>
+    <w:link w:val="CommentSubjectChar"/>
+    <w:uiPriority w:val="99"/>
+    <w:semiHidden/>
+    <w:unhideWhenUsed/>
+    <w:rsid w:val="00D956A5"/>
+    <w:rPr>
+      <w:b/>
+      <w:bCs/>
+    </w:rPr>
+  </w:style>
+  <w:style w:type="character" w:customStyle="1" w:styleId="CommentSubjectChar">
+    <w:name w:val="Comment Subject Char"/>
+    <w:basedOn w:val="CommentTextChar"/>
+    <w:link w:val="CommentSubject"/>
+    <w:uiPriority w:val="99"/>
+    <w:semiHidden/>
+    <w:rsid w:val="00D956A5"/>
+    <w:rPr>
+      <w:b/>
+      <w:bCs/>
+      <w:sz w:val="20"/>
+      <w:szCs w:val="20"/>
+    </w:rPr>
+  </w:style>
+  <w:style w:type="paragraph" w:styleId="BalloonText">
+    <w:name w:val="Balloon Text"/>
+    <w:basedOn w:val="Normal"/>
+    <w:link w:val="BalloonTextChar"/>
+    <w:uiPriority w:val="99"/>
+    <w:semiHidden/>
+    <w:unhideWhenUsed/>
+    <w:rsid w:val="00D956A5"/>
+    <w:pPr>
+      <w:spacing w:after="0" w:line="240" w:lineRule="auto"/>
+    </w:pPr>
+    <w:rPr>
+      <w:rFonts w:ascii="Segoe UI" w:hAnsi="Segoe UI" w:cs="Segoe UI"/>
+      <w:sz w:val="18"/>
+      <w:szCs w:val="18"/>
+    </w:rPr>
+  </w:style>
+  <w:style w:type="character" w:customStyle="1" w:styleId="BalloonTextChar">
+    <w:name w:val="Balloon Text Char"/>
+    <w:basedOn w:val="DefaultParagraphFont"/>
+    <w:link w:val="BalloonText"/>
+    <w:uiPriority w:val="99"/>
+    <w:semiHidden/>
+    <w:rsid w:val="00D956A5"/>
+    <w:rPr>
+      <w:rFonts w:ascii="Segoe UI" w:hAnsi="Segoe UI" w:cs="Segoe UI"/>
+      <w:sz w:val="18"/>
+      <w:szCs w:val="18"/>
     </w:rPr>
   </w:style>
 </w:styles>

</xml_diff>